<commit_message>
Today worked on multicollinearity
</commit_message>
<xml_diff>
--- a/GroupProjectGood.docx
+++ b/GroupProjectGood.docx
@@ -66,7 +66,19 @@
         <w:t xml:space="preserve">with dimension </w:t>
       </w:r>
       <w:r>
-        <w:t xml:space="preserve">3047x5. It relates the death race of cancer in the United State by States (our categorical) with 5 quantitative predictors: </w:t>
+        <w:t>3047x5. It relates the death ra</w:t>
+      </w:r>
+      <w:r>
+        <w:t>t</w:t>
+      </w:r>
+      <w:r>
+        <w:t xml:space="preserve">e of cancer in the United State </w:t>
+      </w:r>
+      <w:r>
+        <w:t>divided in 4 macro areas</w:t>
+      </w:r>
+      <w:r>
+        <w:t xml:space="preserve"> (our categorical) with 5 quantitative predictors: </w:t>
       </w:r>
       <w:r>
         <w:t>Percentage of Private Coverage, Incidence Rate</w:t>
@@ -78,16 +90,7 @@
         <w:t>Median Income</w:t>
       </w:r>
       <w:r>
-        <w:t xml:space="preserve">, </w:t>
-      </w:r>
-      <w:r>
-        <w:t>Average Household</w:t>
-      </w:r>
-      <w:r>
-        <w:t xml:space="preserve">, and </w:t>
-      </w:r>
-      <w:r>
-        <w:t xml:space="preserve">Poverty </w:t>
+        <w:t xml:space="preserve">, Average Household, and Poverty </w:t>
       </w:r>
       <w:r>
         <w:t>Percent</w:t>
@@ -114,7 +117,19 @@
         <w:pStyle w:val="Corpotesto"/>
       </w:pPr>
       <w:r>
-        <w:t>From the scatterplots of the 5 predictor variables, it can be noticed that are presents numerous outliers in the dataset. Nowe we will are going to run a routine in R that will eliminate those outliers.</w:t>
+        <w:t xml:space="preserve">From the scatterplots of the 5 predictor variables, it can be noticed that are presents numerous outliers in the dataset. </w:t>
+      </w:r>
+      <w:r>
+        <w:t xml:space="preserve"> Therefore we ran </w:t>
+      </w:r>
+      <w:r>
+        <w:t>a routine in R that eliminate</w:t>
+      </w:r>
+      <w:r>
+        <w:t>d</w:t>
+      </w:r>
+      <w:r>
+        <w:t xml:space="preserve"> those outliers.</w:t>
       </w:r>
     </w:p>
     <w:p>
@@ -277,22 +292,7 @@
         <w:pStyle w:val="Corpotesto"/>
       </w:pPr>
       <w:r>
-        <w:t xml:space="preserve">It can be noticed that </w:t>
-      </w:r>
-      <w:r>
-        <w:t>t</w:t>
-      </w:r>
-      <w:r>
-        <w:t xml:space="preserve">he routine in R eliminated </w:t>
-      </w:r>
-      <w:r>
-        <w:t xml:space="preserve">all the outliers presented in the dataset for </w:t>
-      </w:r>
-      <w:r>
-        <w:t xml:space="preserve">a total of 447 </w:t>
-      </w:r>
-      <w:r>
-        <w:t>rows.</w:t>
+        <w:t>It can be noticed that the routine in R eliminated all the outliers presented in the dataset for a total of 447 rows.</w:t>
       </w:r>
     </w:p>
     <w:p>
@@ -477,7 +477,37 @@
         <w:pStyle w:val="Corpotesto"/>
       </w:pPr>
       <w:r>
-        <w:t>In the next section we will build scatterplots for each of the predictors against  the Death Rate dependent variable. This will give a glimpse of trendline. Also we will printout the coefficient of variation.</w:t>
+        <w:t>In the next section we buil</w:t>
+      </w:r>
+      <w:r>
+        <w:t>t</w:t>
+      </w:r>
+      <w:r>
+        <w:t xml:space="preserve"> scatterplots for each of the predictors against  the Death Rate dependent variable. This</w:t>
+      </w:r>
+      <w:r>
+        <w:t xml:space="preserve"> task allowed us to discover any eventual</w:t>
+      </w:r>
+      <w:r>
+        <w:t xml:space="preserve"> </w:t>
+      </w:r>
+      <w:r>
+        <w:t>linear</w:t>
+      </w:r>
+      <w:r>
+        <w:t xml:space="preserve"> trendline. Also </w:t>
+      </w:r>
+      <w:r>
+        <w:t>we performed a R</w:t>
+      </w:r>
+      <w:r>
+        <w:t xml:space="preserve"> printout </w:t>
+      </w:r>
+      <w:r>
+        <w:t xml:space="preserve">for </w:t>
+      </w:r>
+      <w:r>
+        <w:t>the coefficient of variation.</w:t>
       </w:r>
     </w:p>
     <w:p>
@@ -562,10 +592,7 @@
         <w:pStyle w:val="Corpotesto"/>
       </w:pPr>
       <w:r>
-        <w:t>We can see from the plot that there is a somewhat weak positive linear relationship between Poverty Percentage and Death Rate where as the Poverty Percentage increase so does Death Rate but not by a wide margin</w:t>
-      </w:r>
-      <w:r>
-        <w:t xml:space="preserve">. The coefficient of correlation here is </w:t>
+        <w:t xml:space="preserve">We can see from the plot that there is a somewhat weak positive linear relationship between Poverty Percentage and Death Rate where as the Poverty Percentage increase so does Death Rate but not by a wide margin. The coefficient of correlation here is </w:t>
       </w:r>
       <w:r>
         <w:rPr>
@@ -646,22 +673,13 @@
         <w:pStyle w:val="Corpotesto"/>
       </w:pPr>
       <w:r>
-        <w:t>We can see from the plot that there is a somewhat weak positive linear relationship between Average Household Size and Death Rate where as the Average household Size increase so does Death Rate although very slightly.</w:t>
-      </w:r>
-      <w:r>
-        <w:t xml:space="preserve"> The coefficient of correlation here is in fact low at </w:t>
-      </w:r>
-      <w:r>
-        <w:rPr>
-          <w:rStyle w:val="VerbatimChar"/>
-        </w:rPr>
-        <w:t>0.155252</w:t>
-      </w:r>
-      <w:r>
-        <w:rPr>
-          <w:rStyle w:val="VerbatimChar"/>
-        </w:rPr>
-        <w:t>.</w:t>
+        <w:t xml:space="preserve">We can see from the plot that there is a somewhat weak positive linear relationship between Average Household Size and Death Rate where as the Average household Size increase so does Death Rate although very slightly. The coefficient of correlation here is in fact low at </w:t>
+      </w:r>
+      <w:r>
+        <w:rPr>
+          <w:rStyle w:val="VerbatimChar"/>
+        </w:rPr>
+        <w:t>0.155252.</w:t>
       </w:r>
     </w:p>
     <w:p>
@@ -730,13 +748,7 @@
         <w:rPr>
           <w:rStyle w:val="VerbatimChar"/>
         </w:rPr>
-        <w:t>## [1] -0.</w:t>
-      </w:r>
-      <w:r>
-        <w:rPr>
-          <w:rStyle w:val="VerbatimChar"/>
-        </w:rPr>
-        <w:t>4569882</w:t>
+        <w:t>## [1] -0.4569882</w:t>
       </w:r>
     </w:p>
     <w:p>
@@ -965,10 +977,19 @@
         <w:pStyle w:val="Corpotesto"/>
       </w:pPr>
       <w:r>
-        <w:t xml:space="preserve">There are 2154 rows in our dataframe. We have randomly select 80% of rows from our dataframe for a total of 1723 </w:t>
-      </w:r>
-      <w:r>
-        <w:t>data. Those data are now parts of a Train dataset we will use to perform regression analysis. At the same time we used the remaining 431 data for testing.</w:t>
+        <w:t>There are 2154 rows in our dataframe. We have randomly select</w:t>
+      </w:r>
+      <w:r>
+        <w:t>ed</w:t>
+      </w:r>
+      <w:r>
+        <w:t xml:space="preserve"> 80% of rows from our dataframe for a total of 1723 data. Those data are now parts of a Train dataset we will use to perform regression analysis</w:t>
+      </w:r>
+      <w:r>
+        <w:t xml:space="preserve"> from now on</w:t>
+      </w:r>
+      <w:r>
+        <w:t>. At the same time we used the remaining 431 data for testing.</w:t>
       </w:r>
       <w:bookmarkStart w:id="8" w:name="X1a329a1ee8d38343bf553e228bfecf0b42897b1"/>
       <w:bookmarkEnd w:id="7"/>
@@ -982,10 +1003,7 @@
         <w:t xml:space="preserve"> and uploaded them </w:t>
       </w:r>
       <w:r>
-        <w:t>on GitHub. This RMarkdown reads data di</w:t>
-      </w:r>
-      <w:r>
-        <w:t>rectly from Github repository</w:t>
+        <w:t>on GitHub. This RMarkdown reads data directly from Github repository</w:t>
       </w:r>
       <w:bookmarkStart w:id="9" w:name="X1d8be9812b23901a594d66e7e684f7e6a721f30"/>
       <w:bookmarkEnd w:id="8"/>
@@ -1001,10 +1019,28 @@
         <w:t xml:space="preserve">For the next part </w:t>
       </w:r>
       <w:r>
-        <w:t xml:space="preserve"> we are creating a multiple linear regression model to predict cancer death rate using our predictors</w:t>
-      </w:r>
-      <w:r>
-        <w:t>. It follow the R printout</w:t>
+        <w:t xml:space="preserve"> we </w:t>
+      </w:r>
+      <w:r>
+        <w:t>created</w:t>
+      </w:r>
+      <w:r>
+        <w:t xml:space="preserve"> a multiple linear regression model to predict cancer death rate using our predictors</w:t>
+      </w:r>
+      <w:r>
+        <w:t>. It follow</w:t>
+      </w:r>
+      <w:r>
+        <w:t>s</w:t>
+      </w:r>
+      <w:r>
+        <w:t xml:space="preserve"> </w:t>
+      </w:r>
+      <w:r>
+        <w:t>a</w:t>
+      </w:r>
+      <w:r>
+        <w:t xml:space="preserve"> R printout</w:t>
       </w:r>
     </w:p>
     <w:p>
@@ -1102,15 +1138,7 @@
           <w:sz w:val="21"/>
           <w:szCs w:val="21"/>
         </w:rPr>
-        <w:t>##     as.factor(</w:t>
-      </w:r>
-      <w:r>
-        <w:rPr>
-          <w:rStyle w:val="VerbatimChar"/>
-          <w:sz w:val="21"/>
-          <w:szCs w:val="21"/>
-        </w:rPr>
-        <w:t>Traincancer_data$Region.CAT.), data = Traincancer_data)</w:t>
+        <w:t>##     as.factor(Traincancer_data$Region.CAT.), data = Traincancer_data)</w:t>
       </w:r>
       <w:r>
         <w:rPr>
@@ -1215,15 +1243,7 @@
           <w:sz w:val="21"/>
           <w:szCs w:val="21"/>
         </w:rPr>
-        <w:t>##                                                    Estimate Std. Error</w:t>
-      </w:r>
-      <w:r>
-        <w:rPr>
-          <w:rStyle w:val="VerbatimChar"/>
-          <w:sz w:val="21"/>
-          <w:szCs w:val="21"/>
-        </w:rPr>
-        <w:t xml:space="preserve"> t value</w:t>
+        <w:t>##                                                    Estimate Std. Error t value</w:t>
       </w:r>
       <w:r>
         <w:rPr>
@@ -1283,15 +1303,7 @@
           <w:sz w:val="21"/>
           <w:szCs w:val="21"/>
         </w:rPr>
-        <w:t>#</w:t>
-      </w:r>
-      <w:r>
-        <w:rPr>
-          <w:rStyle w:val="VerbatimChar"/>
-          <w:sz w:val="21"/>
-          <w:szCs w:val="21"/>
-        </w:rPr>
-        <w:t># Traincancer_data$PctPrivateCoverage              -7.079e-01  9.819e-02  -7.209</w:t>
+        <w:t>## Traincancer_data$PctPrivateCoverage              -7.079e-01  9.819e-02  -7.209</w:t>
       </w:r>
       <w:r>
         <w:rPr>
@@ -1381,15 +1393,7 @@
           <w:sz w:val="21"/>
           <w:szCs w:val="21"/>
         </w:rPr>
-        <w:t xml:space="preserve">##        </w:t>
-      </w:r>
-      <w:r>
-        <w:rPr>
-          <w:rStyle w:val="VerbatimChar"/>
-          <w:sz w:val="21"/>
-          <w:szCs w:val="21"/>
-        </w:rPr>
-        <w:t xml:space="preserve">                                          Pr(&gt;|t|)    </w:t>
+        <w:t xml:space="preserve">##                                                  Pr(&gt;|t|)    </w:t>
       </w:r>
       <w:r>
         <w:rPr>
@@ -1449,15 +1453,7 @@
           <w:sz w:val="21"/>
           <w:szCs w:val="21"/>
         </w:rPr>
-        <w:t>## Tra</w:t>
-      </w:r>
-      <w:r>
-        <w:rPr>
-          <w:rStyle w:val="VerbatimChar"/>
-          <w:sz w:val="21"/>
-          <w:szCs w:val="21"/>
-        </w:rPr>
-        <w:t>incancer_data$PctPrivateCoverage              8.40e-13 ***</w:t>
+        <w:t>## Traincancer_data$PctPrivateCoverage              8.40e-13 ***</w:t>
       </w:r>
       <w:r>
         <w:rPr>
@@ -1517,15 +1513,7 @@
           <w:sz w:val="21"/>
           <w:szCs w:val="21"/>
         </w:rPr>
-        <w:t>##</w:t>
-      </w:r>
-      <w:r>
-        <w:rPr>
-          <w:rStyle w:val="VerbatimChar"/>
-          <w:sz w:val="21"/>
-          <w:szCs w:val="21"/>
-        </w:rPr>
-        <w:t xml:space="preserve"> as.factor(Traincancer_data$Region.CAT.)South     0.091912 .  </w:t>
+        <w:t xml:space="preserve">## as.factor(Traincancer_data$Region.CAT.)South     0.091912 .  </w:t>
       </w:r>
       <w:r>
         <w:rPr>
@@ -1600,15 +1588,7 @@
           <w:sz w:val="21"/>
           <w:szCs w:val="21"/>
         </w:rPr>
-        <w:t>## Residual standard error: 18.36 on 1714 degrees o</w:t>
-      </w:r>
-      <w:r>
-        <w:rPr>
-          <w:rStyle w:val="VerbatimChar"/>
-          <w:sz w:val="21"/>
-          <w:szCs w:val="21"/>
-        </w:rPr>
-        <w:t>f freedom</w:t>
+        <w:t>## Residual standard error: 18.36 on 1714 degrees of freedom</w:t>
       </w:r>
       <w:r>
         <w:rPr>
@@ -1850,10 +1830,7 @@
         <w:t xml:space="preserve">, when Percentage Private Coverage increases by 1 percent, the average Cancer Death Rate decreases by </w:t>
       </w:r>
       <w:r>
-        <w:t>0.</w:t>
-      </w:r>
-      <w:r>
-        <w:t>7079</w:t>
+        <w:t>0.7079</w:t>
       </w:r>
       <w:r>
         <w:t xml:space="preserve"> deaths per 1000 individuals per year. </w:t>
@@ -2027,10 +2004,7 @@
         </m:acc>
       </m:oMath>
       <w:r>
-        <w:t xml:space="preserve"> =</w:t>
-      </w:r>
-      <w:r>
-        <w:t xml:space="preserve"> Intercept = 142.7, the intercept value is not relevant in this model because there cannot be households of zero, as well a median income of 0$.</w:t>
+        <w:t xml:space="preserve"> = Intercept = 142.7, the intercept value is not relevant in this model because there cannot be households of zero, as well a median income of 0$.</w:t>
       </w:r>
     </w:p>
     <w:p>
@@ -2213,13 +2187,7 @@
           <w:rPr>
             <w:rFonts w:ascii="Cambria Math" w:hAnsi="Cambria Math"/>
           </w:rPr>
-          <m:t>≠</m:t>
-        </m:r>
-        <m:r>
-          <w:rPr>
-            <w:rFonts w:ascii="Cambria Math" w:hAnsi="Cambria Math"/>
-          </w:rPr>
-          <m:t>0</m:t>
+          <m:t>≠0</m:t>
         </m:r>
         <m:r>
           <w:rPr>
@@ -2266,7 +2234,13 @@
         <w:pStyle w:val="Corpotesto"/>
       </w:pPr>
       <w:r>
-        <w:t>As we look at the parameters from the printout that we use to predict the cancer death rate we can see by looking at the p-values of each parameter</w:t>
+        <w:t>As we look at the parameters from the printout that we use</w:t>
+      </w:r>
+      <w:r>
+        <w:t>d</w:t>
+      </w:r>
+      <w:r>
+        <w:t xml:space="preserve"> to predict the cancer death rate we can see by looking at the p-values of each parameter</w:t>
       </w:r>
       <w:r>
         <w:t>:</w:t>
@@ -2374,10 +2348,7 @@
         <w:t xml:space="preserve">Percent (p-value = </w:t>
       </w:r>
       <w:r>
-        <w:t>0.601789</w:t>
-      </w:r>
-      <w:r>
-        <w:t xml:space="preserve"> </w:t>
+        <w:t xml:space="preserve">0.601789 </w:t>
       </w:r>
       <w:r>
         <w:t>&gt; 0.05) is</w:t>
@@ -2507,7 +2478,7 @@
     </w:p>
     <w:p>
       <w:pPr>
-        <w:pStyle w:val="SourceCode"/>
+        <w:pStyle w:val="Corpotesto"/>
       </w:pPr>
       <w:r>
         <w:rPr>
@@ -2868,6 +2839,13 @@
     <w:lsdException w:name="Placeholder Text" w:semiHidden="1"/>
     <w:lsdException w:name="Light Shading"/>
     <w:lsdException w:name="Light List"/>
+    <w:lsdException w:name="Light Grid"/>
+    <w:lsdException w:name="Medium Shading 1"/>
+    <w:lsdException w:name="Medium Shading 2"/>
+    <w:lsdException w:name="Medium List 1"/>
+    <w:lsdException w:name="Medium List 2"/>
+    <w:lsdException w:name="Medium Grid 1"/>
+    <w:lsdException w:name="Medium Grid 2"/>
     <w:lsdException w:name="Medium Grid 3"/>
     <w:lsdException w:name="Dark List"/>
     <w:lsdException w:name="Colorful Shading"/>
@@ -3242,6 +3220,7 @@
   <w:style w:type="character" w:default="1" w:styleId="Carpredefinitoparagrafo">
     <w:name w:val="Default Paragraph Font"/>
     <w:uiPriority w:val="1"/>
+    <w:semiHidden/>
     <w:unhideWhenUsed/>
   </w:style>
   <w:style w:type="table" w:default="1" w:styleId="Tabellanormale">

</xml_diff>